<commit_message>
update (cv): change role in timeline
</commit_message>
<xml_diff>
--- a/public/Dao_Quang_Truong_CV.docx
+++ b/public/Dao_Quang_Truong_CV.docx
@@ -269,7 +269,7 @@
           <w:sz w:val="28"/>
           <w:szCs w:val="28"/>
         </w:rPr>
-        <w:t>Independent Researcher &amp; Lead Developer | AI &amp; Agentic Systems Jan 2024 – Present</w:t>
+        <w:t>Lead Developer | AI &amp; Agentic Systems Jan 2024 – Present</w:t>
       </w:r>
     </w:p>
     <w:p>
@@ -377,6 +377,21 @@
         </w:rPr>
         <w:t xml:space="preserve"> Built and open-sourced Agentic-SDLC, a framework that automates coding tasks and system design using Multi-agent orchestration.</w:t>
       </w:r>
+    </w:p>
+    <w:p>
+      <w:pPr>
+        <w:spacing w:after="0" w:line="276" w:lineRule="auto"/>
+        <w:ind w:firstLine="720"/>
+        <w:contextualSpacing/>
+        <w:jc w:val="both"/>
+        <w:rPr>
+          <w:rFonts w:ascii="Times New Roman" w:hAnsi="Times New Roman" w:cs="Times New Roman"/>
+          <w:b/>
+          <w:bCs/>
+          <w:sz w:val="28"/>
+          <w:szCs w:val="28"/>
+        </w:rPr>
+      </w:pPr>
     </w:p>
     <w:p>
       <w:pPr>
@@ -1079,31 +1094,7 @@
           <w:sz w:val="28"/>
           <w:szCs w:val="28"/>
         </w:rPr>
-        <w:t xml:space="preserve"> Engineer </w:t>
-      </w:r>
-      <w:r>
-        <w:rPr>
-          <w:rFonts w:ascii="Times New Roman" w:hAnsi="Times New Roman" w:cs="Times New Roman"/>
-          <w:b/>
-          <w:bCs/>
-          <w:i/>
-          <w:iCs/>
-          <w:sz w:val="28"/>
-          <w:szCs w:val="28"/>
-        </w:rPr>
-        <w:t>| (</w:t>
-      </w:r>
-      <w:r>
-        <w:rPr>
-          <w:rFonts w:ascii="Times New Roman" w:hAnsi="Times New Roman" w:cs="Times New Roman"/>
-          <w:b/>
-          <w:bCs/>
-          <w:i/>
-          <w:iCs/>
-          <w:sz w:val="28"/>
-          <w:szCs w:val="28"/>
-        </w:rPr>
-        <w:t>Jan 2024 – Present</w:t>
+        <w:t xml:space="preserve"> Engineer | (Jan 2024 – Present</w:t>
       </w:r>
       <w:r>
         <w:rPr>
@@ -2414,17 +2405,7 @@
           <w:sz w:val="28"/>
           <w:szCs w:val="28"/>
         </w:rPr>
-        <w:t xml:space="preserve"> </w:t>
-      </w:r>
-      <w:r>
-        <w:rPr>
-          <w:rFonts w:ascii="Times New Roman" w:hAnsi="Times New Roman" w:cs="Times New Roman"/>
-          <w:b/>
-          <w:bCs/>
-          <w:sz w:val="28"/>
-          <w:szCs w:val="28"/>
-        </w:rPr>
-        <w:t>Infrastructure &amp; DevOps:</w:t>
+        <w:t xml:space="preserve"> Infrastructure &amp; DevOps:</w:t>
       </w:r>
       <w:r>
         <w:rPr>

</xml_diff>

<commit_message>
feat: Introduce portfolio blog with numerous posts and CV document, along with new blog listing and detail pages.
</commit_message>
<xml_diff>
--- a/public/Dao_Quang_Truong_CV.docx
+++ b/public/Dao_Quang_Truong_CV.docx
@@ -83,14 +83,53 @@
           <w:szCs w:val="28"/>
         </w:rPr>
       </w:pPr>
-      <w:r>
-        <w:rPr>
-          <w:rFonts w:ascii="Times New Roman" w:hAnsi="Times New Roman" w:cs="Times New Roman"/>
-          <w:sz w:val="28"/>
-          <w:szCs w:val="28"/>
-        </w:rPr>
-        <w:t>porfolio-truongdq.vercel.app</w:t>
-      </w:r>
+      <w:hyperlink r:id="rId5" w:history="1">
+        <w:r>
+          <w:rPr>
+            <w:rStyle w:val="Hyperlink"/>
+            <w:rFonts w:ascii="Times New Roman" w:hAnsi="Times New Roman" w:cs="Times New Roman"/>
+            <w:sz w:val="28"/>
+            <w:szCs w:val="28"/>
+          </w:rPr>
+          <w:t>por</w:t>
+        </w:r>
+        <w:r>
+          <w:rPr>
+            <w:rStyle w:val="Hyperlink"/>
+            <w:rFonts w:ascii="Times New Roman" w:hAnsi="Times New Roman" w:cs="Times New Roman"/>
+            <w:sz w:val="28"/>
+            <w:szCs w:val="28"/>
+          </w:rPr>
+          <w:t>t</w:t>
+        </w:r>
+        <w:r>
+          <w:rPr>
+            <w:rStyle w:val="Hyperlink"/>
+            <w:rFonts w:ascii="Times New Roman" w:hAnsi="Times New Roman" w:cs="Times New Roman"/>
+            <w:sz w:val="28"/>
+            <w:szCs w:val="28"/>
+          </w:rPr>
+          <w:t>folio-truo</w:t>
+        </w:r>
+        <w:r>
+          <w:rPr>
+            <w:rStyle w:val="Hyperlink"/>
+            <w:rFonts w:ascii="Times New Roman" w:hAnsi="Times New Roman" w:cs="Times New Roman"/>
+            <w:sz w:val="28"/>
+            <w:szCs w:val="28"/>
+          </w:rPr>
+          <w:t>n</w:t>
+        </w:r>
+        <w:r>
+          <w:rPr>
+            <w:rStyle w:val="Hyperlink"/>
+            <w:rFonts w:ascii="Times New Roman" w:hAnsi="Times New Roman" w:cs="Times New Roman"/>
+            <w:sz w:val="28"/>
+            <w:szCs w:val="28"/>
+          </w:rPr>
+          <w:t>gdq.vercel.app</w:t>
+        </w:r>
+      </w:hyperlink>
       <w:r>
         <w:rPr>
           <w:rFonts w:ascii="Times New Roman" w:hAnsi="Times New Roman" w:cs="Times New Roman"/>
@@ -3578,6 +3617,41 @@
       <w:spacing w:val="5"/>
     </w:rPr>
   </w:style>
+  <w:style w:type="character" w:styleId="Hyperlink">
+    <w:name w:val="Hyperlink"/>
+    <w:basedOn w:val="DefaultParagraphFont"/>
+    <w:uiPriority w:val="99"/>
+    <w:unhideWhenUsed/>
+    <w:rsid w:val="007F623F"/>
+    <w:rPr>
+      <w:color w:val="467886" w:themeColor="hyperlink"/>
+      <w:u w:val="single"/>
+    </w:rPr>
+  </w:style>
+  <w:style w:type="character" w:styleId="UnresolvedMention">
+    <w:name w:val="Unresolved Mention"/>
+    <w:basedOn w:val="DefaultParagraphFont"/>
+    <w:uiPriority w:val="99"/>
+    <w:semiHidden/>
+    <w:unhideWhenUsed/>
+    <w:rsid w:val="007F623F"/>
+    <w:rPr>
+      <w:color w:val="605E5C"/>
+      <w:shd w:val="clear" w:color="auto" w:fill="E1DFDD"/>
+    </w:rPr>
+  </w:style>
+  <w:style w:type="character" w:styleId="FollowedHyperlink">
+    <w:name w:val="FollowedHyperlink"/>
+    <w:basedOn w:val="DefaultParagraphFont"/>
+    <w:uiPriority w:val="99"/>
+    <w:semiHidden/>
+    <w:unhideWhenUsed/>
+    <w:rsid w:val="007F623F"/>
+    <w:rPr>
+      <w:color w:val="96607D" w:themeColor="followedHyperlink"/>
+      <w:u w:val="single"/>
+    </w:rPr>
+  </w:style>
 </w:styles>
 </file>
 

</xml_diff>